<commit_message>
Odradjen raspored aktivnosti kao i plan realizacije projekta, takodje ispravljena definicija projekta
</commit_message>
<xml_diff>
--- a/Definicija projekta.docx
+++ b/Definicija projekta.docx
@@ -239,25 +239,7 @@
         <w:jc w:val="both"/>
       </w:pPr>
       <w:r>
-        <w:t>ServisPro</w:t>
-      </w:r>
-      <w:r>
-        <w:t xml:space="preserve"> je platforma koja služi za pronalaženje i zakazivanje </w:t>
-      </w:r>
-      <w:r>
-        <w:t>termina</w:t>
-      </w:r>
-      <w:r>
-        <w:t xml:space="preserve"> </w:t>
-      </w:r>
-      <w:r>
-        <w:t xml:space="preserve">u autoservisima iz </w:t>
-      </w:r>
-      <w:r>
-        <w:t xml:space="preserve">Srbije </w:t>
-      </w:r>
-      <w:r>
-        <w:t>kao i pra</w:t>
+        <w:t>ServisPro je platforma koja služi za pronalaženje i zakazivanje termina u autoservisima u Srbiji kao i pra</w:t>
       </w:r>
       <w:r>
         <w:rPr>
@@ -305,942 +287,18 @@
       <w:pPr>
         <w:ind w:firstLine="360"/>
         <w:jc w:val="both"/>
-        <w:rPr>
-          <w:lang w:val="en-US"/>
-        </w:rPr>
-      </w:pPr>
-      <w:proofErr w:type="spellStart"/>
-      <w:r>
-        <w:rPr>
-          <w:lang w:val="en-US"/>
-        </w:rPr>
-        <w:t>Platforma</w:t>
-      </w:r>
-      <w:proofErr w:type="spellEnd"/>
-      <w:r>
-        <w:rPr>
-          <w:lang w:val="en-US"/>
-        </w:rPr>
-        <w:t xml:space="preserve"> </w:t>
-      </w:r>
-      <w:proofErr w:type="spellStart"/>
-      <w:r>
-        <w:rPr>
-          <w:lang w:val="en-US"/>
-        </w:rPr>
-        <w:t>omogućava</w:t>
-      </w:r>
-      <w:proofErr w:type="spellEnd"/>
-      <w:r>
-        <w:rPr>
-          <w:lang w:val="en-US"/>
-        </w:rPr>
-        <w:t xml:space="preserve"> </w:t>
-      </w:r>
-      <w:proofErr w:type="spellStart"/>
-      <w:r>
-        <w:rPr>
-          <w:lang w:val="en-US"/>
-        </w:rPr>
-        <w:t>klijentima</w:t>
-      </w:r>
-      <w:proofErr w:type="spellEnd"/>
-      <w:r>
-        <w:rPr>
-          <w:lang w:val="en-US"/>
-        </w:rPr>
-        <w:t xml:space="preserve"> da </w:t>
-      </w:r>
-      <w:proofErr w:type="spellStart"/>
-      <w:r>
-        <w:rPr>
-          <w:lang w:val="en-US"/>
-        </w:rPr>
-        <w:t>pronađu</w:t>
-      </w:r>
-      <w:proofErr w:type="spellEnd"/>
-      <w:r>
-        <w:rPr>
-          <w:lang w:val="en-US"/>
-        </w:rPr>
-        <w:t xml:space="preserve"> </w:t>
-      </w:r>
-      <w:proofErr w:type="spellStart"/>
-      <w:r>
-        <w:rPr>
-          <w:lang w:val="en-US"/>
-        </w:rPr>
-        <w:t>servis</w:t>
-      </w:r>
-      <w:proofErr w:type="spellEnd"/>
-      <w:r>
-        <w:rPr>
-          <w:lang w:val="en-US"/>
-        </w:rPr>
-        <w:t xml:space="preserve">, </w:t>
-      </w:r>
-      <w:proofErr w:type="spellStart"/>
-      <w:r>
-        <w:rPr>
-          <w:lang w:val="en-US"/>
-        </w:rPr>
-        <w:t>pošalju</w:t>
-      </w:r>
-      <w:proofErr w:type="spellEnd"/>
-      <w:r>
-        <w:rPr>
-          <w:lang w:val="en-US"/>
-        </w:rPr>
-        <w:t xml:space="preserve"> </w:t>
-      </w:r>
-      <w:proofErr w:type="spellStart"/>
-      <w:r>
-        <w:rPr>
-          <w:lang w:val="en-US"/>
-        </w:rPr>
-        <w:t>zahtev</w:t>
-      </w:r>
-      <w:proofErr w:type="spellEnd"/>
-      <w:r>
-        <w:rPr>
-          <w:lang w:val="en-US"/>
-        </w:rPr>
-        <w:t xml:space="preserve"> za </w:t>
-      </w:r>
-      <w:proofErr w:type="spellStart"/>
-      <w:r>
-        <w:rPr>
-          <w:lang w:val="en-US"/>
-        </w:rPr>
-        <w:t>željeni</w:t>
-      </w:r>
-      <w:proofErr w:type="spellEnd"/>
-      <w:r>
-        <w:rPr>
-          <w:lang w:val="en-US"/>
-        </w:rPr>
-        <w:t xml:space="preserve"> </w:t>
-      </w:r>
-      <w:proofErr w:type="spellStart"/>
-      <w:r>
-        <w:rPr>
-          <w:lang w:val="en-US"/>
-        </w:rPr>
-        <w:t>termin</w:t>
-      </w:r>
-      <w:proofErr w:type="spellEnd"/>
-      <w:r>
-        <w:rPr>
-          <w:lang w:val="en-US"/>
-        </w:rPr>
-        <w:t xml:space="preserve"> </w:t>
-      </w:r>
-      <w:proofErr w:type="spellStart"/>
-      <w:r>
-        <w:rPr>
-          <w:lang w:val="en-US"/>
-        </w:rPr>
-        <w:t>i</w:t>
-      </w:r>
-      <w:proofErr w:type="spellEnd"/>
-      <w:r>
-        <w:rPr>
-          <w:lang w:val="en-US"/>
-        </w:rPr>
-        <w:t xml:space="preserve"> </w:t>
-      </w:r>
-      <w:proofErr w:type="spellStart"/>
-      <w:r>
-        <w:rPr>
-          <w:lang w:val="en-US"/>
-        </w:rPr>
-        <w:t>dobiju</w:t>
-      </w:r>
-      <w:proofErr w:type="spellEnd"/>
-      <w:r>
-        <w:rPr>
-          <w:lang w:val="en-US"/>
-        </w:rPr>
-        <w:t xml:space="preserve"> </w:t>
-      </w:r>
-      <w:proofErr w:type="spellStart"/>
-      <w:r>
-        <w:rPr>
-          <w:lang w:val="en-US"/>
-        </w:rPr>
-        <w:t>potvrdu</w:t>
-      </w:r>
-      <w:proofErr w:type="spellEnd"/>
-      <w:r>
-        <w:rPr>
-          <w:lang w:val="en-US"/>
-        </w:rPr>
-        <w:t xml:space="preserve"> o </w:t>
-      </w:r>
-      <w:proofErr w:type="spellStart"/>
-      <w:r>
-        <w:rPr>
-          <w:lang w:val="en-US"/>
-        </w:rPr>
-        <w:t>zakazivanju</w:t>
-      </w:r>
-      <w:proofErr w:type="spellEnd"/>
-      <w:r>
-        <w:rPr>
-          <w:lang w:val="en-US"/>
-        </w:rPr>
-        <w:t xml:space="preserve"> od </w:t>
-      </w:r>
-      <w:proofErr w:type="spellStart"/>
-      <w:r>
-        <w:rPr>
-          <w:lang w:val="en-US"/>
-        </w:rPr>
-        <w:t>strane</w:t>
-      </w:r>
-      <w:proofErr w:type="spellEnd"/>
-      <w:r>
-        <w:rPr>
-          <w:lang w:val="en-US"/>
-        </w:rPr>
-        <w:t xml:space="preserve"> </w:t>
-      </w:r>
-      <w:proofErr w:type="spellStart"/>
-      <w:r>
-        <w:rPr>
-          <w:lang w:val="en-US"/>
-        </w:rPr>
-        <w:t>servisa</w:t>
-      </w:r>
-      <w:proofErr w:type="spellEnd"/>
-      <w:r>
-        <w:rPr>
-          <w:lang w:val="en-US"/>
-        </w:rPr>
-        <w:t xml:space="preserve">. </w:t>
-      </w:r>
-      <w:proofErr w:type="spellStart"/>
-      <w:r>
-        <w:rPr>
-          <w:lang w:val="en-US"/>
-        </w:rPr>
-        <w:t>Servisi</w:t>
-      </w:r>
-      <w:proofErr w:type="spellEnd"/>
-      <w:r>
-        <w:rPr>
-          <w:lang w:val="en-US"/>
-        </w:rPr>
-        <w:t xml:space="preserve"> </w:t>
-      </w:r>
-      <w:proofErr w:type="spellStart"/>
-      <w:r>
-        <w:rPr>
-          <w:lang w:val="en-US"/>
-        </w:rPr>
-        <w:t>sami</w:t>
-      </w:r>
-      <w:proofErr w:type="spellEnd"/>
-      <w:r>
-        <w:rPr>
-          <w:lang w:val="en-US"/>
-        </w:rPr>
-        <w:t xml:space="preserve"> </w:t>
-      </w:r>
-      <w:proofErr w:type="spellStart"/>
-      <w:r>
-        <w:rPr>
-          <w:lang w:val="en-US"/>
-        </w:rPr>
-        <w:t>definišu</w:t>
-      </w:r>
-      <w:proofErr w:type="spellEnd"/>
-      <w:r>
-        <w:rPr>
-          <w:lang w:val="en-US"/>
-        </w:rPr>
-        <w:t xml:space="preserve"> </w:t>
-      </w:r>
-      <w:proofErr w:type="spellStart"/>
-      <w:r>
-        <w:rPr>
-          <w:lang w:val="en-US"/>
-        </w:rPr>
-        <w:t>i</w:t>
-      </w:r>
-      <w:proofErr w:type="spellEnd"/>
-      <w:r>
-        <w:rPr>
-          <w:lang w:val="en-US"/>
-        </w:rPr>
-        <w:t xml:space="preserve"> </w:t>
-      </w:r>
-      <w:proofErr w:type="spellStart"/>
-      <w:r>
-        <w:rPr>
-          <w:lang w:val="en-US"/>
-        </w:rPr>
-        <w:t>objavljuju</w:t>
-      </w:r>
-      <w:proofErr w:type="spellEnd"/>
-      <w:r>
-        <w:rPr>
-          <w:lang w:val="en-US"/>
-        </w:rPr>
-        <w:t xml:space="preserve"> </w:t>
-      </w:r>
-      <w:proofErr w:type="spellStart"/>
-      <w:r>
-        <w:rPr>
-          <w:lang w:val="en-US"/>
-        </w:rPr>
-        <w:t>vrste</w:t>
-      </w:r>
-      <w:proofErr w:type="spellEnd"/>
-      <w:r>
-        <w:rPr>
-          <w:lang w:val="en-US"/>
-        </w:rPr>
-        <w:t xml:space="preserve"> </w:t>
-      </w:r>
-      <w:proofErr w:type="spellStart"/>
-      <w:r>
-        <w:rPr>
-          <w:lang w:val="en-US"/>
-        </w:rPr>
-        <w:t>usluga</w:t>
-      </w:r>
-      <w:proofErr w:type="spellEnd"/>
-      <w:r>
-        <w:rPr>
-          <w:lang w:val="en-US"/>
-        </w:rPr>
-        <w:t xml:space="preserve"> </w:t>
-      </w:r>
-      <w:proofErr w:type="spellStart"/>
-      <w:r>
-        <w:rPr>
-          <w:lang w:val="en-US"/>
-        </w:rPr>
-        <w:t>koje</w:t>
-      </w:r>
-      <w:proofErr w:type="spellEnd"/>
-      <w:r>
-        <w:rPr>
-          <w:lang w:val="en-US"/>
-        </w:rPr>
-        <w:t xml:space="preserve"> nude.</w:t>
+      </w:pPr>
+      <w:r>
+        <w:t>Platforma omogućava klijentima da pronađu servis, popune formu za zakazivanje i pošalju zahtev za termin u izabranom servisu. Zakazivanje se vrši na nivou dana (bez precizne satnice), a servis, u zavisnosti od slobodnog kapaciteta za taj dan, odlučuje da li će zahtev prihvatiti ili odbiti. Chat se koristi isključivo za dodatnu komunikaciju (dodatna pitanja, dogovor o detaljima), ali ne predstavlja zvaničan kanal za zakazivanje termina.</w:t>
       </w:r>
     </w:p>
     <w:p>
       <w:pPr>
         <w:ind w:firstLine="360"/>
         <w:jc w:val="both"/>
-        <w:rPr>
-          <w:lang w:val="en-US"/>
-        </w:rPr>
-      </w:pPr>
-      <w:proofErr w:type="spellStart"/>
-      <w:r>
-        <w:rPr>
-          <w:lang w:val="en-US"/>
-        </w:rPr>
-        <w:t>Aplikacija</w:t>
-      </w:r>
-      <w:proofErr w:type="spellEnd"/>
-      <w:r>
-        <w:rPr>
-          <w:lang w:val="en-US"/>
-        </w:rPr>
-        <w:t xml:space="preserve"> </w:t>
-      </w:r>
-      <w:proofErr w:type="spellStart"/>
-      <w:r>
-        <w:rPr>
-          <w:lang w:val="en-US"/>
-        </w:rPr>
-        <w:t>vodi</w:t>
-      </w:r>
-      <w:proofErr w:type="spellEnd"/>
-      <w:r>
-        <w:rPr>
-          <w:lang w:val="en-US"/>
-        </w:rPr>
-        <w:t xml:space="preserve"> </w:t>
-      </w:r>
-      <w:proofErr w:type="spellStart"/>
-      <w:r>
-        <w:rPr>
-          <w:lang w:val="en-US"/>
-        </w:rPr>
-        <w:t>digitalnu</w:t>
-      </w:r>
-      <w:proofErr w:type="spellEnd"/>
-      <w:r>
-        <w:rPr>
-          <w:lang w:val="en-US"/>
-        </w:rPr>
-        <w:t xml:space="preserve"> </w:t>
-      </w:r>
-      <w:proofErr w:type="spellStart"/>
-      <w:r>
-        <w:rPr>
-          <w:lang w:val="en-US"/>
-        </w:rPr>
-        <w:t>evidenciju</w:t>
-      </w:r>
-      <w:proofErr w:type="spellEnd"/>
-      <w:r>
-        <w:rPr>
-          <w:lang w:val="en-US"/>
-        </w:rPr>
-        <w:t xml:space="preserve"> o </w:t>
-      </w:r>
-      <w:proofErr w:type="spellStart"/>
-      <w:r>
-        <w:rPr>
-          <w:lang w:val="en-US"/>
-        </w:rPr>
-        <w:t>svakom</w:t>
-      </w:r>
-      <w:proofErr w:type="spellEnd"/>
-      <w:r>
-        <w:rPr>
-          <w:lang w:val="en-US"/>
-        </w:rPr>
-        <w:t xml:space="preserve"> </w:t>
-      </w:r>
-      <w:proofErr w:type="spellStart"/>
-      <w:r>
-        <w:rPr>
-          <w:lang w:val="en-US"/>
-        </w:rPr>
-        <w:t>vozilu</w:t>
-      </w:r>
-      <w:proofErr w:type="spellEnd"/>
-      <w:r>
-        <w:rPr>
-          <w:lang w:val="en-US"/>
-        </w:rPr>
-        <w:t xml:space="preserve"> – </w:t>
-      </w:r>
-      <w:proofErr w:type="spellStart"/>
-      <w:r>
-        <w:rPr>
-          <w:lang w:val="en-US"/>
-        </w:rPr>
-        <w:t>prilikom</w:t>
-      </w:r>
-      <w:proofErr w:type="spellEnd"/>
-      <w:r>
-        <w:rPr>
-          <w:lang w:val="en-US"/>
-        </w:rPr>
-        <w:t xml:space="preserve"> </w:t>
-      </w:r>
-      <w:proofErr w:type="spellStart"/>
-      <w:r>
-        <w:rPr>
-          <w:lang w:val="en-US"/>
-        </w:rPr>
-        <w:t>svake</w:t>
-      </w:r>
-      <w:proofErr w:type="spellEnd"/>
-      <w:r>
-        <w:rPr>
-          <w:lang w:val="en-US"/>
-        </w:rPr>
-        <w:t xml:space="preserve"> </w:t>
-      </w:r>
-      <w:proofErr w:type="spellStart"/>
-      <w:r>
-        <w:rPr>
-          <w:lang w:val="en-US"/>
-        </w:rPr>
-        <w:t>posete</w:t>
-      </w:r>
-      <w:proofErr w:type="spellEnd"/>
-      <w:r>
-        <w:rPr>
-          <w:lang w:val="en-US"/>
-        </w:rPr>
-        <w:t xml:space="preserve"> </w:t>
-      </w:r>
-      <w:proofErr w:type="spellStart"/>
-      <w:r>
-        <w:rPr>
-          <w:lang w:val="en-US"/>
-        </w:rPr>
-        <w:t>beleži</w:t>
-      </w:r>
-      <w:proofErr w:type="spellEnd"/>
-      <w:r>
-        <w:rPr>
-          <w:lang w:val="en-US"/>
-        </w:rPr>
-        <w:t xml:space="preserve"> se </w:t>
-      </w:r>
-      <w:proofErr w:type="spellStart"/>
-      <w:r>
-        <w:rPr>
-          <w:lang w:val="en-US"/>
-        </w:rPr>
-        <w:t>urađena</w:t>
-      </w:r>
-      <w:proofErr w:type="spellEnd"/>
-      <w:r>
-        <w:rPr>
-          <w:lang w:val="en-US"/>
-        </w:rPr>
-        <w:t xml:space="preserve"> </w:t>
-      </w:r>
-      <w:proofErr w:type="spellStart"/>
-      <w:r>
-        <w:rPr>
-          <w:lang w:val="en-US"/>
-        </w:rPr>
-        <w:t>intervencija</w:t>
-      </w:r>
-      <w:proofErr w:type="spellEnd"/>
-      <w:r>
-        <w:rPr>
-          <w:lang w:val="en-US"/>
-        </w:rPr>
-        <w:t xml:space="preserve">, </w:t>
-      </w:r>
-      <w:proofErr w:type="spellStart"/>
-      <w:r>
-        <w:rPr>
-          <w:lang w:val="en-US"/>
-        </w:rPr>
-        <w:t>trenutna</w:t>
-      </w:r>
-      <w:proofErr w:type="spellEnd"/>
-      <w:r>
-        <w:rPr>
-          <w:lang w:val="en-US"/>
-        </w:rPr>
-        <w:t xml:space="preserve"> </w:t>
-      </w:r>
-      <w:proofErr w:type="spellStart"/>
-      <w:r>
-        <w:rPr>
-          <w:lang w:val="en-US"/>
-        </w:rPr>
-        <w:t>kilometraža</w:t>
-      </w:r>
-      <w:proofErr w:type="spellEnd"/>
-      <w:r>
-        <w:rPr>
-          <w:lang w:val="en-US"/>
-        </w:rPr>
-        <w:t xml:space="preserve"> </w:t>
-      </w:r>
-      <w:proofErr w:type="spellStart"/>
-      <w:r>
-        <w:rPr>
-          <w:lang w:val="en-US"/>
-        </w:rPr>
-        <w:t>i</w:t>
-      </w:r>
-      <w:proofErr w:type="spellEnd"/>
-      <w:r>
-        <w:rPr>
-          <w:lang w:val="en-US"/>
-        </w:rPr>
-        <w:t xml:space="preserve"> datum, </w:t>
-      </w:r>
-      <w:proofErr w:type="spellStart"/>
-      <w:r>
-        <w:rPr>
-          <w:lang w:val="en-US"/>
-        </w:rPr>
-        <w:t>čime</w:t>
-      </w:r>
-      <w:proofErr w:type="spellEnd"/>
-      <w:r>
-        <w:rPr>
-          <w:lang w:val="en-US"/>
-        </w:rPr>
-        <w:t xml:space="preserve"> se </w:t>
-      </w:r>
-      <w:proofErr w:type="spellStart"/>
-      <w:r>
-        <w:rPr>
-          <w:lang w:val="en-US"/>
-        </w:rPr>
-        <w:t>stvara</w:t>
-      </w:r>
-      <w:proofErr w:type="spellEnd"/>
-      <w:r>
-        <w:rPr>
-          <w:lang w:val="en-US"/>
-        </w:rPr>
-        <w:t xml:space="preserve"> </w:t>
-      </w:r>
-      <w:proofErr w:type="spellStart"/>
-      <w:r>
-        <w:rPr>
-          <w:lang w:val="en-US"/>
-        </w:rPr>
-        <w:t>elektronska</w:t>
-      </w:r>
-      <w:proofErr w:type="spellEnd"/>
-      <w:r>
-        <w:rPr>
-          <w:lang w:val="en-US"/>
-        </w:rPr>
-        <w:t xml:space="preserve"> </w:t>
-      </w:r>
-      <w:proofErr w:type="spellStart"/>
-      <w:r>
-        <w:rPr>
-          <w:lang w:val="en-US"/>
-        </w:rPr>
-        <w:t>istorija</w:t>
-      </w:r>
-      <w:proofErr w:type="spellEnd"/>
-      <w:r>
-        <w:rPr>
-          <w:lang w:val="en-US"/>
-        </w:rPr>
-        <w:t xml:space="preserve"> </w:t>
-      </w:r>
-      <w:proofErr w:type="spellStart"/>
-      <w:r>
-        <w:rPr>
-          <w:lang w:val="en-US"/>
-        </w:rPr>
-        <w:t>vozila</w:t>
-      </w:r>
-      <w:proofErr w:type="spellEnd"/>
-      <w:r>
-        <w:rPr>
-          <w:lang w:val="en-US"/>
-        </w:rPr>
-        <w:t xml:space="preserve">. To </w:t>
-      </w:r>
-      <w:proofErr w:type="spellStart"/>
-      <w:r>
-        <w:rPr>
-          <w:lang w:val="en-US"/>
-        </w:rPr>
-        <w:t>omogućava</w:t>
-      </w:r>
-      <w:proofErr w:type="spellEnd"/>
-      <w:r>
-        <w:rPr>
-          <w:lang w:val="en-US"/>
-        </w:rPr>
-        <w:t xml:space="preserve"> </w:t>
-      </w:r>
-      <w:proofErr w:type="spellStart"/>
-      <w:r>
-        <w:rPr>
-          <w:lang w:val="en-US"/>
-        </w:rPr>
-        <w:t>uvid</w:t>
-      </w:r>
-      <w:proofErr w:type="spellEnd"/>
-      <w:r>
-        <w:rPr>
-          <w:lang w:val="en-US"/>
-        </w:rPr>
-        <w:t xml:space="preserve"> u </w:t>
-      </w:r>
-      <w:proofErr w:type="spellStart"/>
-      <w:r>
-        <w:rPr>
-          <w:lang w:val="en-US"/>
-        </w:rPr>
-        <w:t>održavanje</w:t>
-      </w:r>
-      <w:proofErr w:type="spellEnd"/>
-      <w:r>
-        <w:rPr>
-          <w:lang w:val="en-US"/>
-        </w:rPr>
-        <w:t xml:space="preserve"> </w:t>
-      </w:r>
-      <w:proofErr w:type="spellStart"/>
-      <w:r>
-        <w:rPr>
-          <w:lang w:val="en-US"/>
-        </w:rPr>
-        <w:t>automobila</w:t>
-      </w:r>
-      <w:proofErr w:type="spellEnd"/>
-      <w:r>
-        <w:rPr>
-          <w:lang w:val="en-US"/>
-        </w:rPr>
-        <w:t xml:space="preserve"> </w:t>
-      </w:r>
-      <w:proofErr w:type="spellStart"/>
-      <w:r>
-        <w:rPr>
-          <w:lang w:val="en-US"/>
-        </w:rPr>
-        <w:t>i</w:t>
-      </w:r>
-      <w:proofErr w:type="spellEnd"/>
-      <w:r>
-        <w:rPr>
-          <w:lang w:val="en-US"/>
-        </w:rPr>
-        <w:t xml:space="preserve"> </w:t>
-      </w:r>
-      <w:proofErr w:type="spellStart"/>
-      <w:r>
-        <w:rPr>
-          <w:lang w:val="en-US"/>
-        </w:rPr>
-        <w:t>kontrolu</w:t>
-      </w:r>
-      <w:proofErr w:type="spellEnd"/>
-      <w:r>
-        <w:rPr>
-          <w:lang w:val="en-US"/>
-        </w:rPr>
-        <w:t xml:space="preserve"> </w:t>
-      </w:r>
-      <w:proofErr w:type="spellStart"/>
-      <w:r>
-        <w:rPr>
-          <w:lang w:val="en-US"/>
-        </w:rPr>
-        <w:t>potencijalnih</w:t>
-      </w:r>
-      <w:proofErr w:type="spellEnd"/>
-      <w:r>
-        <w:rPr>
-          <w:lang w:val="en-US"/>
-        </w:rPr>
-        <w:t xml:space="preserve"> </w:t>
-      </w:r>
-      <w:proofErr w:type="spellStart"/>
-      <w:r>
-        <w:rPr>
-          <w:lang w:val="en-US"/>
-        </w:rPr>
-        <w:t>nepravilnosti</w:t>
-      </w:r>
-      <w:proofErr w:type="spellEnd"/>
-      <w:r>
-        <w:rPr>
-          <w:lang w:val="en-US"/>
-        </w:rPr>
-        <w:t xml:space="preserve"> (</w:t>
-      </w:r>
-      <w:proofErr w:type="spellStart"/>
-      <w:r>
-        <w:rPr>
-          <w:lang w:val="en-US"/>
-        </w:rPr>
-        <w:t>npr</w:t>
-      </w:r>
-      <w:proofErr w:type="spellEnd"/>
-      <w:r>
-        <w:rPr>
-          <w:lang w:val="en-US"/>
-        </w:rPr>
-        <w:t xml:space="preserve">. </w:t>
-      </w:r>
-      <w:proofErr w:type="spellStart"/>
-      <w:r>
-        <w:rPr>
-          <w:lang w:val="en-US"/>
-        </w:rPr>
-        <w:t>vraćanje</w:t>
-      </w:r>
-      <w:proofErr w:type="spellEnd"/>
-      <w:r>
-        <w:rPr>
-          <w:lang w:val="en-US"/>
-        </w:rPr>
-        <w:t xml:space="preserve"> </w:t>
-      </w:r>
-      <w:proofErr w:type="spellStart"/>
-      <w:r>
-        <w:rPr>
-          <w:lang w:val="en-US"/>
-        </w:rPr>
-        <w:t>kilometraže</w:t>
-      </w:r>
-      <w:proofErr w:type="spellEnd"/>
-      <w:r>
-        <w:rPr>
-          <w:lang w:val="en-US"/>
-        </w:rPr>
-        <w:t xml:space="preserve">). </w:t>
-      </w:r>
-      <w:proofErr w:type="spellStart"/>
-      <w:r>
-        <w:rPr>
-          <w:lang w:val="en-US"/>
-        </w:rPr>
-        <w:t>Klijent</w:t>
-      </w:r>
-      <w:proofErr w:type="spellEnd"/>
-      <w:r>
-        <w:rPr>
-          <w:lang w:val="en-US"/>
-        </w:rPr>
-        <w:t xml:space="preserve"> </w:t>
-      </w:r>
-      <w:proofErr w:type="spellStart"/>
-      <w:r>
-        <w:rPr>
-          <w:lang w:val="en-US"/>
-        </w:rPr>
-        <w:t>može</w:t>
-      </w:r>
-      <w:proofErr w:type="spellEnd"/>
-      <w:r>
-        <w:rPr>
-          <w:lang w:val="en-US"/>
-        </w:rPr>
-        <w:t xml:space="preserve"> </w:t>
-      </w:r>
-      <w:proofErr w:type="spellStart"/>
-      <w:r>
-        <w:rPr>
-          <w:lang w:val="en-US"/>
-        </w:rPr>
-        <w:t>registrovati</w:t>
-      </w:r>
-      <w:proofErr w:type="spellEnd"/>
-      <w:r>
-        <w:rPr>
-          <w:lang w:val="en-US"/>
-        </w:rPr>
-        <w:t xml:space="preserve"> </w:t>
-      </w:r>
-      <w:proofErr w:type="spellStart"/>
-      <w:r>
-        <w:rPr>
-          <w:lang w:val="en-US"/>
-        </w:rPr>
-        <w:t>više</w:t>
-      </w:r>
-      <w:proofErr w:type="spellEnd"/>
-      <w:r>
-        <w:rPr>
-          <w:lang w:val="en-US"/>
-        </w:rPr>
-        <w:t xml:space="preserve"> </w:t>
-      </w:r>
-      <w:proofErr w:type="spellStart"/>
-      <w:r>
-        <w:rPr>
-          <w:lang w:val="en-US"/>
-        </w:rPr>
-        <w:t>vozila</w:t>
-      </w:r>
-      <w:proofErr w:type="spellEnd"/>
-      <w:r>
-        <w:rPr>
-          <w:lang w:val="en-US"/>
-        </w:rPr>
-        <w:t xml:space="preserve"> u </w:t>
-      </w:r>
-      <w:proofErr w:type="spellStart"/>
-      <w:r>
-        <w:rPr>
-          <w:lang w:val="en-US"/>
-        </w:rPr>
-        <w:t>svom</w:t>
-      </w:r>
-      <w:proofErr w:type="spellEnd"/>
-      <w:r>
-        <w:rPr>
-          <w:lang w:val="en-US"/>
-        </w:rPr>
-        <w:t xml:space="preserve"> </w:t>
-      </w:r>
-      <w:proofErr w:type="spellStart"/>
-      <w:r>
-        <w:rPr>
-          <w:lang w:val="en-US"/>
-        </w:rPr>
-        <w:t>profilu</w:t>
-      </w:r>
-      <w:proofErr w:type="spellEnd"/>
-      <w:r>
-        <w:rPr>
-          <w:lang w:val="en-US"/>
-        </w:rPr>
-        <w:t xml:space="preserve"> </w:t>
-      </w:r>
-      <w:proofErr w:type="spellStart"/>
-      <w:r>
-        <w:rPr>
-          <w:lang w:val="en-US"/>
-        </w:rPr>
-        <w:t>i</w:t>
-      </w:r>
-      <w:proofErr w:type="spellEnd"/>
-      <w:r>
-        <w:rPr>
-          <w:lang w:val="en-US"/>
-        </w:rPr>
-        <w:t xml:space="preserve"> </w:t>
-      </w:r>
-      <w:proofErr w:type="spellStart"/>
-      <w:r>
-        <w:rPr>
-          <w:lang w:val="en-US"/>
-        </w:rPr>
-        <w:t>prilikom</w:t>
-      </w:r>
-      <w:proofErr w:type="spellEnd"/>
-      <w:r>
-        <w:rPr>
-          <w:lang w:val="en-US"/>
-        </w:rPr>
-        <w:t xml:space="preserve"> </w:t>
-      </w:r>
-      <w:proofErr w:type="spellStart"/>
-      <w:r>
-        <w:rPr>
-          <w:lang w:val="en-US"/>
-        </w:rPr>
-        <w:t>zakazivanja</w:t>
-      </w:r>
-      <w:proofErr w:type="spellEnd"/>
-      <w:r>
-        <w:rPr>
-          <w:lang w:val="en-US"/>
-        </w:rPr>
-        <w:t xml:space="preserve"> </w:t>
-      </w:r>
-      <w:proofErr w:type="spellStart"/>
-      <w:r>
-        <w:rPr>
-          <w:lang w:val="en-US"/>
-        </w:rPr>
-        <w:t>izabrati</w:t>
-      </w:r>
-      <w:proofErr w:type="spellEnd"/>
-      <w:r>
-        <w:rPr>
-          <w:lang w:val="en-US"/>
-        </w:rPr>
-        <w:t xml:space="preserve"> </w:t>
-      </w:r>
-      <w:proofErr w:type="spellStart"/>
-      <w:r>
-        <w:rPr>
-          <w:lang w:val="en-US"/>
-        </w:rPr>
-        <w:t>konkretan</w:t>
-      </w:r>
-      <w:proofErr w:type="spellEnd"/>
-      <w:r>
-        <w:rPr>
-          <w:lang w:val="en-US"/>
-        </w:rPr>
-        <w:t xml:space="preserve"> model.</w:t>
+      </w:pPr>
+      <w:r>
+        <w:t>Servisi sami definišu i objavljuju vrste usluga koje nude. Aplikacija vodi digitalnu evidenciju o svakom vozilu – prilikom svake završene intervencije servis unosi izvršene radove, trenutnu kilometražu i datum, čime se stvara elektronska istorija vozila. To omogućava uvid u održavanje automobila i potencijalne nepravilnosti (npr. sumnju na vraćanje kilometraže). Klijent može registrovati više vozila u svom profilu i prilikom zakazivanja izabrati konkretan automobil.</w:t>
       </w:r>
     </w:p>
     <w:p>
@@ -1251,12 +309,6 @@
       <w:r>
         <w:t>Plaćanje se vrši fizički u servisu, a korisnici mogu u svakom trenutku ostaviti ocenu i komentar za servis, čime se formira sistem povratnih informacija o kvalitetu usluga.</w:t>
       </w:r>
-    </w:p>
-    <w:p>
-      <w:pPr>
-        <w:ind w:firstLine="360"/>
-        <w:jc w:val="both"/>
-      </w:pPr>
     </w:p>
     <w:p>
       <w:pPr>
@@ -1520,28 +572,9 @@
         </w:rPr>
         <w:t xml:space="preserve"> se </w:t>
       </w:r>
-      <w:proofErr w:type="spellStart"/>
-      <w:r>
-        <w:rPr>
-          <w:lang w:val="en-US"/>
-        </w:rPr>
-        <w:t>automatski</w:t>
-      </w:r>
-      <w:proofErr w:type="spellEnd"/>
-      <w:r>
-        <w:rPr>
-          <w:lang w:val="en-US"/>
-        </w:rPr>
-        <w:t xml:space="preserve"> </w:t>
-      </w:r>
-      <w:proofErr w:type="spellStart"/>
-      <w:r>
-        <w:rPr>
-          <w:lang w:val="en-US"/>
-        </w:rPr>
-        <w:t>beleži</w:t>
-      </w:r>
-      <w:proofErr w:type="spellEnd"/>
+      <w:r>
+        <w:t>beleži u sistemu nakon završetka rada</w:t>
+      </w:r>
       <w:r>
         <w:rPr>
           <w:lang w:val="en-US"/>
@@ -1680,6 +713,34 @@
           <w:lang w:val="en-US"/>
         </w:rPr>
         <w:t>radova</w:t>
+      </w:r>
+      <w:proofErr w:type="spellEnd"/>
+      <w:r>
+        <w:rPr>
+          <w:lang w:val="en-US"/>
+        </w:rPr>
+        <w:t xml:space="preserve"> </w:t>
+      </w:r>
+      <w:proofErr w:type="spellStart"/>
+      <w:r>
+        <w:rPr>
+          <w:lang w:val="en-US"/>
+        </w:rPr>
+        <w:t>na</w:t>
+      </w:r>
+      <w:proofErr w:type="spellEnd"/>
+      <w:r>
+        <w:rPr>
+          <w:lang w:val="en-US"/>
+        </w:rPr>
+        <w:t xml:space="preserve"> </w:t>
+      </w:r>
+      <w:proofErr w:type="spellStart"/>
+      <w:r>
+        <w:rPr>
+          <w:lang w:val="en-US"/>
+        </w:rPr>
+        <w:t>vozilu</w:t>
       </w:r>
       <w:proofErr w:type="spellEnd"/>
       <w:r>
@@ -1742,173 +803,8 @@
         </w:rPr>
         <w:t xml:space="preserve"> </w:t>
       </w:r>
-      <w:proofErr w:type="spellStart"/>
-      <w:r>
-        <w:rPr>
-          <w:lang w:val="en-US"/>
-        </w:rPr>
-        <w:t>sistem</w:t>
-      </w:r>
-      <w:proofErr w:type="spellEnd"/>
-      <w:r>
-        <w:rPr>
-          <w:lang w:val="en-US"/>
-        </w:rPr>
-        <w:t xml:space="preserve"> </w:t>
-      </w:r>
-      <w:proofErr w:type="spellStart"/>
-      <w:r>
-        <w:rPr>
-          <w:lang w:val="en-US"/>
-        </w:rPr>
-        <w:t>omogućava</w:t>
-      </w:r>
-      <w:proofErr w:type="spellEnd"/>
-      <w:r>
-        <w:rPr>
-          <w:lang w:val="en-US"/>
-        </w:rPr>
-        <w:t xml:space="preserve"> </w:t>
-      </w:r>
-      <w:proofErr w:type="spellStart"/>
-      <w:r>
-        <w:rPr>
-          <w:lang w:val="en-US"/>
-        </w:rPr>
-        <w:t>jednostavno</w:t>
-      </w:r>
-      <w:proofErr w:type="spellEnd"/>
-      <w:r>
-        <w:rPr>
-          <w:lang w:val="en-US"/>
-        </w:rPr>
-        <w:t xml:space="preserve"> </w:t>
-      </w:r>
-      <w:proofErr w:type="spellStart"/>
-      <w:r>
-        <w:rPr>
-          <w:lang w:val="en-US"/>
-        </w:rPr>
-        <w:t>slanje</w:t>
-      </w:r>
-      <w:proofErr w:type="spellEnd"/>
-      <w:r>
-        <w:rPr>
-          <w:lang w:val="en-US"/>
-        </w:rPr>
-        <w:t xml:space="preserve"> </w:t>
-      </w:r>
-      <w:proofErr w:type="spellStart"/>
-      <w:r>
-        <w:rPr>
-          <w:lang w:val="en-US"/>
-        </w:rPr>
-        <w:t>zahteva</w:t>
-      </w:r>
-      <w:proofErr w:type="spellEnd"/>
-      <w:r>
-        <w:rPr>
-          <w:lang w:val="en-US"/>
-        </w:rPr>
-        <w:t xml:space="preserve"> </w:t>
-      </w:r>
-      <w:proofErr w:type="spellStart"/>
-      <w:r>
-        <w:rPr>
-          <w:lang w:val="en-US"/>
-        </w:rPr>
-        <w:t>i</w:t>
-      </w:r>
-      <w:proofErr w:type="spellEnd"/>
-      <w:r>
-        <w:rPr>
-          <w:lang w:val="en-US"/>
-        </w:rPr>
-        <w:t xml:space="preserve"> </w:t>
-      </w:r>
-      <w:proofErr w:type="spellStart"/>
-      <w:r>
-        <w:rPr>
-          <w:lang w:val="en-US"/>
-        </w:rPr>
-        <w:t>potvrdu</w:t>
-      </w:r>
-      <w:proofErr w:type="spellEnd"/>
-      <w:r>
-        <w:rPr>
-          <w:lang w:val="en-US"/>
-        </w:rPr>
-        <w:t xml:space="preserve"> termina, </w:t>
-      </w:r>
-      <w:proofErr w:type="spellStart"/>
-      <w:r>
-        <w:rPr>
-          <w:lang w:val="en-US"/>
-        </w:rPr>
-        <w:t>čime</w:t>
-      </w:r>
-      <w:proofErr w:type="spellEnd"/>
-      <w:r>
-        <w:rPr>
-          <w:lang w:val="en-US"/>
-        </w:rPr>
-        <w:t xml:space="preserve"> se </w:t>
-      </w:r>
-      <w:proofErr w:type="spellStart"/>
-      <w:r>
-        <w:rPr>
-          <w:lang w:val="en-US"/>
-        </w:rPr>
-        <w:t>eliminišu</w:t>
-      </w:r>
-      <w:proofErr w:type="spellEnd"/>
-      <w:r>
-        <w:rPr>
-          <w:lang w:val="en-US"/>
-        </w:rPr>
-        <w:t xml:space="preserve"> </w:t>
-      </w:r>
-      <w:proofErr w:type="spellStart"/>
-      <w:r>
-        <w:rPr>
-          <w:lang w:val="en-US"/>
-        </w:rPr>
-        <w:t>greške</w:t>
-      </w:r>
-      <w:proofErr w:type="spellEnd"/>
-      <w:r>
-        <w:rPr>
-          <w:lang w:val="en-US"/>
-        </w:rPr>
-        <w:t xml:space="preserve"> </w:t>
-      </w:r>
-      <w:proofErr w:type="spellStart"/>
-      <w:r>
-        <w:rPr>
-          <w:lang w:val="en-US"/>
-        </w:rPr>
-        <w:t>i</w:t>
-      </w:r>
-      <w:proofErr w:type="spellEnd"/>
-      <w:r>
-        <w:rPr>
-          <w:lang w:val="en-US"/>
-        </w:rPr>
-        <w:t xml:space="preserve"> </w:t>
-      </w:r>
-      <w:proofErr w:type="spellStart"/>
-      <w:r>
-        <w:rPr>
-          <w:lang w:val="en-US"/>
-        </w:rPr>
-        <w:t>preklapanja</w:t>
-      </w:r>
-      <w:proofErr w:type="spellEnd"/>
-      <w:r>
-        <w:rPr>
-          <w:lang w:val="en-US"/>
-        </w:rPr>
-        <w:t>.</w:t>
+      <w:r>
+        <w:t>umesto telefonskih poziva i papirnih rasporeda, sistem omogućava slanje zahteva za termin putem forme i njihovo odobravanje od strane servisa. Zakazivanje je organizovano po danima, a servis odlučuje o prihvatanju u skladu sa raspoloživim kapacitetom, čime se smanjuje verovatnoća preklapanja i propusta.</w:t>
       </w:r>
     </w:p>
     <w:p>
@@ -2036,159 +932,8 @@
         </w:rPr>
         <w:t xml:space="preserve"> </w:t>
       </w:r>
-      <w:proofErr w:type="spellStart"/>
-      <w:r>
-        <w:rPr>
-          <w:lang w:val="en-US"/>
-        </w:rPr>
-        <w:t>platforma</w:t>
-      </w:r>
-      <w:proofErr w:type="spellEnd"/>
-      <w:r>
-        <w:rPr>
-          <w:lang w:val="en-US"/>
-        </w:rPr>
-        <w:t xml:space="preserve"> </w:t>
-      </w:r>
-      <w:proofErr w:type="spellStart"/>
-      <w:r>
-        <w:rPr>
-          <w:lang w:val="en-US"/>
-        </w:rPr>
-        <w:t>centralizuje</w:t>
-      </w:r>
-      <w:proofErr w:type="spellEnd"/>
-      <w:r>
-        <w:rPr>
-          <w:lang w:val="en-US"/>
-        </w:rPr>
-        <w:t xml:space="preserve"> </w:t>
-      </w:r>
-      <w:proofErr w:type="spellStart"/>
-      <w:r>
-        <w:rPr>
-          <w:lang w:val="en-US"/>
-        </w:rPr>
-        <w:t>zahteve</w:t>
-      </w:r>
-      <w:proofErr w:type="spellEnd"/>
-      <w:r>
-        <w:rPr>
-          <w:lang w:val="en-US"/>
-        </w:rPr>
-        <w:t xml:space="preserve"> </w:t>
-      </w:r>
-      <w:proofErr w:type="spellStart"/>
-      <w:r>
-        <w:rPr>
-          <w:lang w:val="en-US"/>
-        </w:rPr>
-        <w:t>i</w:t>
-      </w:r>
-      <w:proofErr w:type="spellEnd"/>
-      <w:r>
-        <w:rPr>
-          <w:lang w:val="en-US"/>
-        </w:rPr>
-        <w:t xml:space="preserve"> </w:t>
-      </w:r>
-      <w:proofErr w:type="spellStart"/>
-      <w:r>
-        <w:rPr>
-          <w:lang w:val="en-US"/>
-        </w:rPr>
-        <w:t>potvrde</w:t>
-      </w:r>
-      <w:proofErr w:type="spellEnd"/>
-      <w:r>
-        <w:rPr>
-          <w:lang w:val="en-US"/>
-        </w:rPr>
-        <w:t xml:space="preserve"> bez </w:t>
-      </w:r>
-      <w:proofErr w:type="spellStart"/>
-      <w:r>
-        <w:rPr>
-          <w:lang w:val="en-US"/>
-        </w:rPr>
-        <w:t>potrebe</w:t>
-      </w:r>
-      <w:proofErr w:type="spellEnd"/>
-      <w:r>
-        <w:rPr>
-          <w:lang w:val="en-US"/>
-        </w:rPr>
-        <w:t xml:space="preserve"> za </w:t>
-      </w:r>
-      <w:proofErr w:type="spellStart"/>
-      <w:r>
-        <w:rPr>
-          <w:lang w:val="en-US"/>
-        </w:rPr>
-        <w:t>telefonskim</w:t>
-      </w:r>
-      <w:proofErr w:type="spellEnd"/>
-      <w:r>
-        <w:rPr>
-          <w:lang w:val="en-US"/>
-        </w:rPr>
-        <w:t xml:space="preserve"> </w:t>
-      </w:r>
-      <w:proofErr w:type="spellStart"/>
-      <w:r>
-        <w:rPr>
-          <w:lang w:val="en-US"/>
-        </w:rPr>
-        <w:t>pozivima</w:t>
-      </w:r>
-      <w:proofErr w:type="spellEnd"/>
-      <w:r>
-        <w:rPr>
-          <w:lang w:val="en-US"/>
-        </w:rPr>
-        <w:t xml:space="preserve"> </w:t>
-      </w:r>
-      <w:proofErr w:type="spellStart"/>
-      <w:r>
-        <w:rPr>
-          <w:lang w:val="en-US"/>
-        </w:rPr>
-        <w:t>ili</w:t>
-      </w:r>
-      <w:proofErr w:type="spellEnd"/>
-      <w:r>
-        <w:rPr>
-          <w:lang w:val="en-US"/>
-        </w:rPr>
-        <w:t xml:space="preserve"> </w:t>
-      </w:r>
-      <w:proofErr w:type="spellStart"/>
-      <w:r>
-        <w:rPr>
-          <w:lang w:val="en-US"/>
-        </w:rPr>
-        <w:t>papirnom</w:t>
-      </w:r>
-      <w:proofErr w:type="spellEnd"/>
-      <w:r>
-        <w:rPr>
-          <w:lang w:val="en-US"/>
-        </w:rPr>
-        <w:t xml:space="preserve"> </w:t>
-      </w:r>
-      <w:proofErr w:type="spellStart"/>
-      <w:r>
-        <w:rPr>
-          <w:lang w:val="en-US"/>
-        </w:rPr>
-        <w:t>evidencijom</w:t>
-      </w:r>
-      <w:proofErr w:type="spellEnd"/>
-      <w:r>
-        <w:rPr>
-          <w:lang w:val="en-US"/>
-        </w:rPr>
-        <w:t>.</w:t>
+      <w:r>
+        <w:t>platforma centralizuje zahteve, potvrde i dodatnu komunikaciju putem ugrađenog chat sistema, bez potrebe za eksternim kanalima, dok se telefonski pozivi mogu koristiti samo kao dopunska opcija.</w:t>
       </w:r>
     </w:p>
     <w:p>
@@ -2209,6 +954,7 @@
           <w:bCs/>
           <w:lang w:val="en-US"/>
         </w:rPr>
+        <w:lastRenderedPageBreak/>
         <w:t>Nedostatak</w:t>
       </w:r>
       <w:proofErr w:type="spellEnd"/>
@@ -2262,131 +1008,8 @@
         </w:rPr>
         <w:t xml:space="preserve"> </w:t>
       </w:r>
-      <w:proofErr w:type="spellStart"/>
-      <w:r>
-        <w:rPr>
-          <w:lang w:val="en-US"/>
-        </w:rPr>
-        <w:t>omogućavanjem</w:t>
-      </w:r>
-      <w:proofErr w:type="spellEnd"/>
-      <w:r>
-        <w:rPr>
-          <w:lang w:val="en-US"/>
-        </w:rPr>
-        <w:t xml:space="preserve"> </w:t>
-      </w:r>
-      <w:proofErr w:type="spellStart"/>
-      <w:r>
-        <w:rPr>
-          <w:lang w:val="en-US"/>
-        </w:rPr>
-        <w:t>ocenjivanja</w:t>
-      </w:r>
-      <w:proofErr w:type="spellEnd"/>
-      <w:r>
-        <w:rPr>
-          <w:lang w:val="en-US"/>
-        </w:rPr>
-        <w:t xml:space="preserve"> </w:t>
-      </w:r>
-      <w:proofErr w:type="spellStart"/>
-      <w:r>
-        <w:rPr>
-          <w:lang w:val="en-US"/>
-        </w:rPr>
-        <w:t>servisa</w:t>
-      </w:r>
-      <w:proofErr w:type="spellEnd"/>
-      <w:r>
-        <w:rPr>
-          <w:lang w:val="en-US"/>
-        </w:rPr>
-        <w:t xml:space="preserve"> </w:t>
-      </w:r>
-      <w:proofErr w:type="spellStart"/>
-      <w:r>
-        <w:rPr>
-          <w:lang w:val="en-US"/>
-        </w:rPr>
-        <w:t>povećava</w:t>
-      </w:r>
-      <w:proofErr w:type="spellEnd"/>
-      <w:r>
-        <w:rPr>
-          <w:lang w:val="en-US"/>
-        </w:rPr>
-        <w:t xml:space="preserve"> se </w:t>
-      </w:r>
-      <w:proofErr w:type="spellStart"/>
-      <w:r>
-        <w:rPr>
-          <w:lang w:val="en-US"/>
-        </w:rPr>
-        <w:t>transparentnost</w:t>
-      </w:r>
-      <w:proofErr w:type="spellEnd"/>
-      <w:r>
-        <w:rPr>
-          <w:lang w:val="en-US"/>
-        </w:rPr>
-        <w:t xml:space="preserve"> </w:t>
-      </w:r>
-      <w:proofErr w:type="spellStart"/>
-      <w:r>
-        <w:rPr>
-          <w:lang w:val="en-US"/>
-        </w:rPr>
-        <w:t>i</w:t>
-      </w:r>
-      <w:proofErr w:type="spellEnd"/>
-      <w:r>
-        <w:rPr>
-          <w:lang w:val="en-US"/>
-        </w:rPr>
-        <w:t xml:space="preserve"> </w:t>
-      </w:r>
-      <w:proofErr w:type="spellStart"/>
-      <w:r>
-        <w:rPr>
-          <w:lang w:val="en-US"/>
-        </w:rPr>
-        <w:t>podstiče</w:t>
-      </w:r>
-      <w:proofErr w:type="spellEnd"/>
-      <w:r>
-        <w:rPr>
-          <w:lang w:val="en-US"/>
-        </w:rPr>
-        <w:t xml:space="preserve"> </w:t>
-      </w:r>
-      <w:proofErr w:type="spellStart"/>
-      <w:r>
-        <w:rPr>
-          <w:lang w:val="en-US"/>
-        </w:rPr>
-        <w:t>kvalitet</w:t>
-      </w:r>
-      <w:proofErr w:type="spellEnd"/>
-      <w:r>
-        <w:rPr>
-          <w:lang w:val="en-US"/>
-        </w:rPr>
-        <w:t xml:space="preserve"> </w:t>
-      </w:r>
-      <w:proofErr w:type="spellStart"/>
-      <w:r>
-        <w:rPr>
-          <w:lang w:val="en-US"/>
-        </w:rPr>
-        <w:t>usluge</w:t>
-      </w:r>
-      <w:proofErr w:type="spellEnd"/>
-      <w:r>
-        <w:rPr>
-          <w:lang w:val="en-US"/>
-        </w:rPr>
-        <w:t>.</w:t>
+      <w:r>
+        <w:t>omogućavanjem ocenjivanja i komentarisanja servisa povećava se transparentnost, a korisnici se podstiču da dele iskustva, što dugoročno utiče na kvalitet usluga.</w:t>
       </w:r>
     </w:p>
     <w:p>
@@ -2478,145 +1101,8 @@
         </w:rPr>
         <w:t xml:space="preserve"> </w:t>
       </w:r>
-      <w:proofErr w:type="spellStart"/>
-      <w:r>
-        <w:rPr>
-          <w:lang w:val="en-US"/>
-        </w:rPr>
-        <w:t>korisnici</w:t>
-      </w:r>
-      <w:proofErr w:type="spellEnd"/>
-      <w:r>
-        <w:rPr>
-          <w:lang w:val="en-US"/>
-        </w:rPr>
-        <w:t xml:space="preserve"> </w:t>
-      </w:r>
-      <w:proofErr w:type="spellStart"/>
-      <w:r>
-        <w:rPr>
-          <w:lang w:val="en-US"/>
-        </w:rPr>
-        <w:t>mogu</w:t>
-      </w:r>
-      <w:proofErr w:type="spellEnd"/>
-      <w:r>
-        <w:rPr>
-          <w:lang w:val="en-US"/>
-        </w:rPr>
-        <w:t xml:space="preserve"> </w:t>
-      </w:r>
-      <w:proofErr w:type="spellStart"/>
-      <w:r>
-        <w:rPr>
-          <w:lang w:val="en-US"/>
-        </w:rPr>
-        <w:t>dodavati</w:t>
-      </w:r>
-      <w:proofErr w:type="spellEnd"/>
-      <w:r>
-        <w:rPr>
-          <w:lang w:val="en-US"/>
-        </w:rPr>
-        <w:t xml:space="preserve"> </w:t>
-      </w:r>
-      <w:proofErr w:type="spellStart"/>
-      <w:r>
-        <w:rPr>
-          <w:lang w:val="en-US"/>
-        </w:rPr>
-        <w:t>i</w:t>
-      </w:r>
-      <w:proofErr w:type="spellEnd"/>
-      <w:r>
-        <w:rPr>
-          <w:lang w:val="en-US"/>
-        </w:rPr>
-        <w:t xml:space="preserve"> </w:t>
-      </w:r>
-      <w:proofErr w:type="spellStart"/>
-      <w:r>
-        <w:rPr>
-          <w:lang w:val="en-US"/>
-        </w:rPr>
-        <w:t>pratiti</w:t>
-      </w:r>
-      <w:proofErr w:type="spellEnd"/>
-      <w:r>
-        <w:rPr>
-          <w:lang w:val="en-US"/>
-        </w:rPr>
-        <w:t xml:space="preserve"> </w:t>
-      </w:r>
-      <w:proofErr w:type="spellStart"/>
-      <w:r>
-        <w:rPr>
-          <w:lang w:val="en-US"/>
-        </w:rPr>
-        <w:t>više</w:t>
-      </w:r>
-      <w:proofErr w:type="spellEnd"/>
-      <w:r>
-        <w:rPr>
-          <w:lang w:val="en-US"/>
-        </w:rPr>
-        <w:t xml:space="preserve"> </w:t>
-      </w:r>
-      <w:proofErr w:type="spellStart"/>
-      <w:r>
-        <w:rPr>
-          <w:lang w:val="en-US"/>
-        </w:rPr>
-        <w:t>automobila</w:t>
-      </w:r>
-      <w:proofErr w:type="spellEnd"/>
-      <w:r>
-        <w:rPr>
-          <w:lang w:val="en-US"/>
-        </w:rPr>
-        <w:t xml:space="preserve"> </w:t>
-      </w:r>
-      <w:proofErr w:type="spellStart"/>
-      <w:r>
-        <w:rPr>
-          <w:lang w:val="en-US"/>
-        </w:rPr>
-        <w:t>kroz</w:t>
-      </w:r>
-      <w:proofErr w:type="spellEnd"/>
-      <w:r>
-        <w:rPr>
-          <w:lang w:val="en-US"/>
-        </w:rPr>
-        <w:t xml:space="preserve"> </w:t>
-      </w:r>
-      <w:proofErr w:type="spellStart"/>
-      <w:r>
-        <w:rPr>
-          <w:lang w:val="en-US"/>
-        </w:rPr>
-        <w:t>jedinstven</w:t>
-      </w:r>
-      <w:proofErr w:type="spellEnd"/>
-      <w:r>
-        <w:rPr>
-          <w:lang w:val="en-US"/>
-        </w:rPr>
-        <w:t xml:space="preserve"> </w:t>
-      </w:r>
-      <w:proofErr w:type="spellStart"/>
-      <w:r>
-        <w:rPr>
-          <w:lang w:val="en-US"/>
-        </w:rPr>
-        <w:t>nalog</w:t>
-      </w:r>
-      <w:proofErr w:type="spellEnd"/>
-      <w:r>
-        <w:rPr>
-          <w:lang w:val="en-US"/>
-        </w:rPr>
-        <w:t>.</w:t>
+      <w:r>
+        <w:t>korisnici mogu dodavati i pratiti više automobila kroz jedinstven nalog, sa zasebnim istorijama radova za svako vozilo.</w:t>
       </w:r>
     </w:p>
     <w:p>
@@ -2910,7 +1396,6 @@
     </w:p>
     <w:p>
       <w:r>
-        <w:lastRenderedPageBreak/>
         <w:t>KORISNICI SISTEMA</w:t>
       </w:r>
     </w:p>
@@ -3126,10 +1611,7 @@
         <w:t xml:space="preserve"> panel</w:t>
       </w:r>
       <w:r>
-        <w:t>om</w:t>
-      </w:r>
-      <w:r>
-        <w:t>.</w:t>
+        <w:t>om.</w:t>
       </w:r>
       <w:r>
         <w:t xml:space="preserve"> </w:t>
@@ -3167,67 +1649,185 @@
           <w:i/>
           <w:iCs/>
         </w:rPr>
-        <w:t xml:space="preserve">U </w:t>
+        <w:t>U servisu</w:t>
+      </w:r>
+      <w:r>
+        <w:t xml:space="preserve"> ili </w:t>
       </w:r>
       <w:r>
         <w:rPr>
           <w:i/>
           <w:iCs/>
         </w:rPr>
-        <w:t xml:space="preserve">radu </w:t>
-      </w:r>
-      <w:r>
-        <w:t xml:space="preserve"> ili </w:t>
+        <w:t>Završeno</w:t>
+      </w:r>
+      <w:r>
+        <w:t>.</w:t>
+      </w:r>
+      <w:r>
+        <w:t xml:space="preserve"> </w:t>
+      </w:r>
+      <w:r>
+        <w:t xml:space="preserve">Pored toga, klijent ima pristup </w:t>
+      </w:r>
+      <w:r>
+        <w:rPr>
+          <w:b/>
+          <w:bCs/>
+        </w:rPr>
+        <w:t>chat</w:t>
+      </w:r>
+      <w:r>
+        <w:t xml:space="preserve"> funkciji pomoću koje može komunicirati sa servisom,</w:t>
+      </w:r>
+      <w:r>
+        <w:t xml:space="preserve"> panel </w:t>
+      </w:r>
+      <w:r>
+        <w:t>u kome može da dodaje, uređuje i briše svoje automobile</w:t>
+      </w:r>
+      <w:r>
+        <w:t>,</w:t>
+      </w:r>
+      <w:r>
+        <w:t xml:space="preserve"> kao i evidenciji svih ranijih popravki i intervencija po automobilima. </w:t>
+      </w:r>
+      <w:r>
+        <w:t xml:space="preserve">Može </w:t>
+      </w:r>
+      <w:r>
+        <w:t>da ostavi ocenu i komentar servisu.</w:t>
+      </w:r>
+      <w:r>
+        <w:t xml:space="preserve"> </w:t>
+      </w:r>
+      <w:r>
+        <w:t>U okviru svog profila klijent može menjati lične podatke i lozinku.</w:t>
+      </w:r>
+    </w:p>
+    <w:p>
+      <w:pPr>
+        <w:ind w:firstLine="360"/>
+        <w:jc w:val="both"/>
+      </w:pPr>
+      <w:r>
+        <w:rPr>
+          <w:b/>
+          <w:bCs/>
+        </w:rPr>
+        <w:t>Servis</w:t>
+      </w:r>
+      <w:r>
+        <w:t xml:space="preserve"> se registruje putem stranice </w:t>
       </w:r>
       <w:r>
         <w:rPr>
           <w:i/>
           <w:iCs/>
         </w:rPr>
+        <w:t>Join Us</w:t>
+      </w:r>
+      <w:r>
+        <w:t>, ali njegov zahtev mora biti prethodno odobren od strane administratora. Nakon prijave u sistem, servis ima pristup</w:t>
+      </w:r>
+      <w:r>
+        <w:t xml:space="preserve"> stranici sa sopstvenim korisničkim panelom. Ima pristup</w:t>
+      </w:r>
+      <w:r>
+        <w:t xml:space="preserve"> listi svih zahteva za popravku koje može prihvatiti ili odbiti, u zavisnosti od slobodnog kapaciteta za određeni dan.</w:t>
+      </w:r>
+      <w:r>
+        <w:t xml:space="preserve"> </w:t>
+      </w:r>
+      <w:r>
+        <w:t xml:space="preserve">Servis može menjati status svakog vozila </w:t>
+      </w:r>
+      <w:r>
+        <w:t xml:space="preserve">koje je zakazano kod njega </w:t>
+      </w:r>
+      <w:r>
+        <w:t xml:space="preserve">(od </w:t>
+      </w:r>
+      <w:r>
+        <w:rPr>
+          <w:i/>
+          <w:iCs/>
+        </w:rPr>
+        <w:t>Pristiglo</w:t>
+      </w:r>
+      <w:r>
+        <w:t xml:space="preserve">, preko </w:t>
+      </w:r>
+      <w:r>
+        <w:rPr>
+          <w:i/>
+          <w:iCs/>
+        </w:rPr>
+        <w:t>U radu</w:t>
+      </w:r>
+      <w:r>
+        <w:t xml:space="preserve">, do </w:t>
+      </w:r>
+      <w:r>
+        <w:rPr>
+          <w:i/>
+          <w:iCs/>
+        </w:rPr>
         <w:t>Završeno</w:t>
       </w:r>
       <w:r>
+        <w:t xml:space="preserve">), kao i pregledati istoriju svih vozila </w:t>
+      </w:r>
+      <w:r>
+        <w:t>zabeleženih</w:t>
+      </w:r>
+      <w:r>
+        <w:t xml:space="preserve"> u sistemu sa mogućnošću pretrage po broju šasije.</w:t>
+      </w:r>
+      <w:r>
+        <w:t xml:space="preserve"> </w:t>
+      </w:r>
+      <w:r>
+        <w:t xml:space="preserve">Pored toga, servis koristi </w:t>
+      </w:r>
+      <w:r>
+        <w:rPr>
+          <w:b/>
+          <w:bCs/>
+        </w:rPr>
+        <w:t>chat</w:t>
+      </w:r>
+      <w:r>
+        <w:t xml:space="preserve"> funkciju za komunikaciju sa </w:t>
+      </w:r>
+      <w:r>
+        <w:t>klijentima</w:t>
+      </w:r>
+      <w:r>
+        <w:t xml:space="preserve"> i ima svoj </w:t>
+      </w:r>
+      <w:r>
+        <w:rPr>
+          <w:b/>
+          <w:bCs/>
+        </w:rPr>
+        <w:t>profil</w:t>
+      </w:r>
+      <w:r>
+        <w:t xml:space="preserve"> sa podacima o lokaciji, </w:t>
+      </w:r>
+      <w:r>
+        <w:lastRenderedPageBreak/>
+        <w:t>kontaktu i radnom vremenu, koje može menjati po potrebi.</w:t>
+      </w:r>
+      <w:r>
+        <w:t xml:space="preserve"> </w:t>
+      </w:r>
+      <w:r>
+        <w:t>Takođe, servis može uređivati listu usluga koje pruža</w:t>
+      </w:r>
+      <w:r>
         <w:t>.</w:t>
-      </w:r>
-      <w:r>
-        <w:t xml:space="preserve"> </w:t>
-      </w:r>
-      <w:r>
-        <w:t xml:space="preserve">Pored toga, klijent ima pristup </w:t>
-      </w:r>
-      <w:r>
-        <w:rPr>
-          <w:b/>
-          <w:bCs/>
-        </w:rPr>
-        <w:t>chat</w:t>
-      </w:r>
-      <w:r>
-        <w:t xml:space="preserve"> funkciji pomoću koje može komunicirati sa servisom,</w:t>
-      </w:r>
-      <w:r>
-        <w:t xml:space="preserve"> panel </w:t>
-      </w:r>
-      <w:r>
-        <w:t>u kome može da dodaje, uređuje i briše svoje automobile</w:t>
-      </w:r>
-      <w:r>
-        <w:t>,</w:t>
-      </w:r>
-      <w:r>
-        <w:t xml:space="preserve"> kao i evidenciji svih ranijih popravki i intervencija po automobilima. </w:t>
-      </w:r>
-      <w:r>
-        <w:t xml:space="preserve">Može </w:t>
-      </w:r>
-      <w:r>
-        <w:t>da ostavi ocenu i komentar servisu.</w:t>
-      </w:r>
-      <w:r>
-        <w:t xml:space="preserve"> </w:t>
-      </w:r>
-      <w:r>
-        <w:t>U okviru svog profila klijent može menjati lične podatke i lozinku.</w:t>
       </w:r>
     </w:p>
     <w:p>
@@ -3238,180 +1838,45 @@
       <w:r>
         <w:rPr>
           <w:b/>
-          <w:bCs/>
-        </w:rPr>
-        <w:t>Servis</w:t>
-      </w:r>
-      <w:r>
-        <w:t xml:space="preserve"> se registruje putem stranice </w:t>
-      </w:r>
-      <w:r>
-        <w:rPr>
-          <w:i/>
-          <w:iCs/>
-        </w:rPr>
-        <w:t>Join Us</w:t>
-      </w:r>
-      <w:r>
-        <w:t>, ali njegov zahtev mora biti prethodno odobren od strane administratora. Nakon prijave u sistem, servis ima pristup</w:t>
-      </w:r>
-      <w:r>
-        <w:t xml:space="preserve"> stranici sa sopstvenim korisničkim panelom. Ima pristup</w:t>
-      </w:r>
-      <w:r>
-        <w:t xml:space="preserve"> listi svih zahteva za popravku koje može prihvatiti ili odbiti, u zavisnosti od slobodnog kapaciteta za određeni dan.</w:t>
-      </w:r>
-      <w:r>
-        <w:t xml:space="preserve"> </w:t>
-      </w:r>
-      <w:r>
-        <w:t xml:space="preserve">Servis može menjati status svakog vozila (od </w:t>
-      </w:r>
-      <w:r>
-        <w:rPr>
-          <w:i/>
-          <w:iCs/>
-        </w:rPr>
-        <w:t xml:space="preserve">Na </w:t>
-      </w:r>
-      <w:r>
-        <w:rPr>
-          <w:i/>
-          <w:iCs/>
-        </w:rPr>
-        <w:t>č</w:t>
-      </w:r>
-      <w:r>
-        <w:rPr>
-          <w:i/>
-          <w:iCs/>
-        </w:rPr>
-        <w:t>ekanju</w:t>
-      </w:r>
-      <w:r>
-        <w:t xml:space="preserve">, preko </w:t>
-      </w:r>
-      <w:r>
-        <w:rPr>
-          <w:i/>
-          <w:iCs/>
-        </w:rPr>
-        <w:t>U radu</w:t>
-      </w:r>
-      <w:r>
-        <w:t xml:space="preserve">, do </w:t>
-      </w:r>
-      <w:r>
-        <w:rPr>
-          <w:i/>
-          <w:iCs/>
-        </w:rPr>
-        <w:t>Završeno</w:t>
-      </w:r>
-      <w:r>
-        <w:t>), kao i pregledati istoriju svih vozila koja su bila u sistemu sa mogućnošću pretrage po broju šasije.</w:t>
-      </w:r>
-      <w:r>
-        <w:t xml:space="preserve"> </w:t>
-      </w:r>
-      <w:r>
-        <w:t xml:space="preserve">Pored toga, servis koristi </w:t>
-      </w:r>
-      <w:r>
-        <w:rPr>
-          <w:b/>
-          <w:bCs/>
-        </w:rPr>
-        <w:t>chat</w:t>
-      </w:r>
-      <w:r>
-        <w:t xml:space="preserve"> funkciju za komunikaciju sa </w:t>
-      </w:r>
-      <w:r>
-        <w:t>klijentima</w:t>
-      </w:r>
-      <w:r>
-        <w:t xml:space="preserve"> i ima svoj </w:t>
-      </w:r>
-      <w:r>
-        <w:rPr>
-          <w:b/>
-          <w:bCs/>
-        </w:rPr>
-        <w:t>profil</w:t>
-      </w:r>
-      <w:r>
-        <w:t xml:space="preserve"> sa podacima o lokaciji, kontaktu i radnom vremenu, koje može menjati po potrebi.</w:t>
-      </w:r>
-      <w:r>
-        <w:t xml:space="preserve"> </w:t>
-      </w:r>
-      <w:r>
-        <w:t>Takođe, servis može uređivati listu usluga koje pruža</w:t>
+        </w:rPr>
+        <w:t>Admin</w:t>
+      </w:r>
+      <w:r>
+        <w:t xml:space="preserve"> </w:t>
+      </w:r>
+      <w:r>
+        <w:t>ima najviši nivo privilegija u sistemu. Može pregledati i upravljati svim korisnicima, servisima, automobilima i zakazanim terminima.</w:t>
+      </w:r>
+      <w:r>
+        <w:t xml:space="preserve"> </w:t>
+      </w:r>
+      <w:r>
+        <w:t xml:space="preserve">Njegova glavna uloga je da odobrava ili odbija zahteve za registraciju novih servisa, briše neispravne ili neprimerene naloge, komentare i ocene, </w:t>
+      </w:r>
+      <w:r>
+        <w:t>kao i da upravlja ponudom usluga</w:t>
+      </w:r>
+      <w:r>
+        <w:t>:</w:t>
+      </w:r>
+      <w:r>
+        <w:t xml:space="preserve"> dodavanjem, izmenom ili uklanjanjem po potrebi</w:t>
       </w:r>
       <w:r>
         <w:t>.</w:t>
       </w:r>
-    </w:p>
-    <w:p>
-      <w:pPr>
-        <w:ind w:firstLine="360"/>
+      <w:r>
+        <w:t xml:space="preserve"> </w:t>
+      </w:r>
+      <w:r>
+        <w:t>Administrator ima uvid u sve podatke u sistemu i zadužen je za održavanje funkcionalnosti i regularnosti platforme.</w:t>
+      </w:r>
+    </w:p>
+    <w:p>
+      <w:pPr>
         <w:jc w:val="both"/>
       </w:pPr>
       <w:r>
-        <w:rPr>
-          <w:b/>
-        </w:rPr>
-        <w:t>Admin</w:t>
-      </w:r>
-      <w:r>
-        <w:t xml:space="preserve"> </w:t>
-      </w:r>
-      <w:r>
-        <w:t>ima najviši nivo privilegija u sistemu. Može pregledati i upravljati svim korisnicima, servisima, automobilima i zakazanim terminima.</w:t>
-      </w:r>
-      <w:r>
-        <w:t xml:space="preserve"> </w:t>
-      </w:r>
-      <w:r>
-        <w:t xml:space="preserve">Njegova glavna uloga je da odobrava ili odbija zahteve za registraciju novih servisa, briše neispravne ili neprimerene naloge, komentare i ocene, </w:t>
-      </w:r>
-      <w:r>
-        <w:t>kao i da upravlja ponudom usluga</w:t>
-      </w:r>
-      <w:r>
-        <w:t>:</w:t>
-      </w:r>
-      <w:r>
-        <w:t xml:space="preserve"> dodavanjem, izmenom ili uklanjanjem po potrebi</w:t>
-      </w:r>
-      <w:r>
-        <w:t>.</w:t>
-      </w:r>
-      <w:r>
-        <w:t xml:space="preserve"> </w:t>
-      </w:r>
-      <w:r>
-        <w:t xml:space="preserve">Admin </w:t>
-      </w:r>
-      <w:r>
-        <w:t>je</w:t>
-      </w:r>
-      <w:r>
-        <w:t xml:space="preserve"> zadužen za održavanje funkcionalnosti i regularnosti platforme.</w:t>
-      </w:r>
-    </w:p>
-    <w:p>
-      <w:r>
-        <w:br w:type="page"/>
-      </w:r>
-    </w:p>
-    <w:p>
-      <w:pPr>
-        <w:jc w:val="both"/>
-      </w:pPr>
-      <w:r>
-        <w:lastRenderedPageBreak/>
         <w:t>TIM I SASTAV TIMA</w:t>
       </w:r>
     </w:p>
@@ -3928,6 +2393,7 @@
     <w:p/>
     <w:p>
       <w:r>
+        <w:lastRenderedPageBreak/>
         <w:t>*Nedelja je neradni dan.</w:t>
       </w:r>
     </w:p>
@@ -4056,7 +2522,6 @@
         <w:rPr>
           <w:color w:val="000000"/>
         </w:rPr>
-        <w:lastRenderedPageBreak/>
         <w:t>TEHNOLOGIJE</w:t>
       </w:r>
     </w:p>

</xml_diff>